<commit_message>
feat: Agregar nueva iteracion del proyecto
</commit_message>
<xml_diff>
--- a/Links.docx
+++ b/Links.docx
@@ -1,6 +1,6 @@
 
 <file path=word/document.xml><?xml version="1.0" encoding="utf-8"?>
-<w:document xmlns:wpc="http://schemas.microsoft.com/office/word/2010/wordprocessingCanvas" xmlns:cx="http://schemas.microsoft.com/office/drawing/2014/chartex" xmlns:cx1="http://schemas.microsoft.com/office/drawing/2015/9/8/chartex" xmlns:cx2="http://schemas.microsoft.com/office/drawing/2015/10/21/chartex" xmlns:cx3="http://schemas.microsoft.com/office/drawing/2016/5/9/chartex" xmlns:cx4="http://schemas.microsoft.com/office/drawing/2016/5/10/chartex" xmlns:cx5="http://schemas.microsoft.com/office/drawing/2016/5/11/chartex" xmlns:cx6="http://schemas.microsoft.com/office/drawing/2016/5/12/chartex" xmlns:cx7="http://schemas.microsoft.com/office/drawing/2016/5/13/chartex" xmlns:cx8="http://schemas.microsoft.com/office/drawing/2016/5/14/chartex" xmlns:mc="http://schemas.openxmlformats.org/markup-compatibility/2006" xmlns:aink="http://schemas.microsoft.com/office/drawing/2016/ink" xmlns:am3d="http://schemas.microsoft.com/office/drawing/2017/model3d" xmlns:o="urn:schemas-microsoft-com:office:office" xmlns:oel="http://schemas.microsoft.com/office/2019/extlst" xmlns:r="http://schemas.openxmlformats.org/officeDocument/2006/relationships" xmlns:m="http://schemas.openxmlformats.org/officeDocument/2006/math" xmlns:v="urn:schemas-microsoft-com:vml" xmlns:wp14="http://schemas.microsoft.com/office/word/2010/wordprocessingDrawing" xmlns:wp="http://schemas.openxmlformats.org/drawingml/2006/wordprocessingDrawing" xmlns:w10="urn:schemas-microsoft-com:office:word" xmlns:w="http://schemas.openxmlformats.org/wordprocessingml/2006/main" xmlns:w14="http://schemas.microsoft.com/office/word/2010/wordml" xmlns:w15="http://schemas.microsoft.com/office/word/2012/wordml" xmlns:w16cex="http://schemas.microsoft.com/office/word/2018/wordml/cex" xmlns:w16cid="http://schemas.microsoft.com/office/word/2016/wordml/cid" xmlns:w16="http://schemas.microsoft.com/office/word/2018/wordml" xmlns:w16du="http://schemas.microsoft.com/office/word/2023/wordml/word16du" xmlns:w16sdtdh="http://schemas.microsoft.com/office/word/2020/wordml/sdtdatahash" xmlns:w16se="http://schemas.microsoft.com/office/word/2015/wordml/symex" xmlns:wpg="http://schemas.microsoft.com/office/word/2010/wordprocessingGroup" xmlns:wpi="http://schemas.microsoft.com/office/word/2010/wordprocessingInk" xmlns:wne="http://schemas.microsoft.com/office/word/2006/wordml" xmlns:wps="http://schemas.microsoft.com/office/word/2010/wordprocessingShape" mc:Ignorable="w14 w15 w16se w16cid w16 w16cex w16sdtdh w16du wp14">
+<w:document xmlns:wpc="http://schemas.microsoft.com/office/word/2010/wordprocessingCanvas" xmlns:cx="http://schemas.microsoft.com/office/drawing/2014/chartex" xmlns:cx1="http://schemas.microsoft.com/office/drawing/2015/9/8/chartex" xmlns:cx2="http://schemas.microsoft.com/office/drawing/2015/10/21/chartex" xmlns:cx3="http://schemas.microsoft.com/office/drawing/2016/5/9/chartex" xmlns:cx4="http://schemas.microsoft.com/office/drawing/2016/5/10/chartex" xmlns:cx5="http://schemas.microsoft.com/office/drawing/2016/5/11/chartex" xmlns:cx6="http://schemas.microsoft.com/office/drawing/2016/5/12/chartex" xmlns:cx7="http://schemas.microsoft.com/office/drawing/2016/5/13/chartex" xmlns:cx8="http://schemas.microsoft.com/office/drawing/2016/5/14/chartex" xmlns:mc="http://schemas.openxmlformats.org/markup-compatibility/2006" xmlns:aink="http://schemas.microsoft.com/office/drawing/2016/ink" xmlns:am3d="http://schemas.microsoft.com/office/drawing/2017/model3d" xmlns:o="urn:schemas-microsoft-com:office:office" xmlns:r="http://schemas.openxmlformats.org/officeDocument/2006/relationships" xmlns:m="http://schemas.openxmlformats.org/officeDocument/2006/math" xmlns:v="urn:schemas-microsoft-com:vml" xmlns:wp14="http://schemas.microsoft.com/office/word/2010/wordprocessingDrawing" xmlns:wp="http://schemas.openxmlformats.org/drawingml/2006/wordprocessingDrawing" xmlns:w10="urn:schemas-microsoft-com:office:word" xmlns:w="http://schemas.openxmlformats.org/wordprocessingml/2006/main" xmlns:w14="http://schemas.microsoft.com/office/word/2010/wordml" xmlns:w15="http://schemas.microsoft.com/office/word/2012/wordml" xmlns:w16cex="http://schemas.microsoft.com/office/word/2018/wordml/cex" xmlns:w16cid="http://schemas.microsoft.com/office/word/2016/wordml/cid" xmlns:w16="http://schemas.microsoft.com/office/word/2018/wordml" xmlns:w16sdtdh="http://schemas.microsoft.com/office/word/2020/wordml/sdtdatahash" xmlns:w16se="http://schemas.microsoft.com/office/word/2015/wordml/symex" xmlns:wpg="http://schemas.microsoft.com/office/word/2010/wordprocessingGroup" xmlns:wpi="http://schemas.microsoft.com/office/word/2010/wordprocessingInk" xmlns:wne="http://schemas.microsoft.com/office/word/2006/wordml" xmlns:wps="http://schemas.microsoft.com/office/word/2010/wordprocessingShape" mc:Ignorable="w14 w15 w16se w16cid w16 w16cex w16sdtdh wp14">
   <w:body>
     <w:p>
       <w:pPr>
@@ -17,6 +17,61 @@
           <w:bCs/>
         </w:rPr>
         <w:t>Mapeo de los recursos y herramientas disponibles:</w:t>
+      </w:r>
+    </w:p>
+    <w:p>
+      <w:pPr>
+        <w:rPr>
+          <w:rFonts w:ascii="Arial" w:hAnsi="Arial" w:cs="Arial"/>
+          <w:b/>
+          <w:bCs/>
+        </w:rPr>
+      </w:pPr>
+      <w:r>
+        <w:rPr>
+          <w:rFonts w:ascii="Arial" w:hAnsi="Arial" w:cs="Arial"/>
+          <w:b/>
+          <w:bCs/>
+        </w:rPr>
+        <w:t>NOTA: Sabemos como equipo que estamos muy atrasados y que está el riesgo el proyecto.</w:t>
+      </w:r>
+    </w:p>
+    <w:p>
+      <w:pPr>
+        <w:rPr>
+          <w:rFonts w:ascii="Arial" w:hAnsi="Arial" w:cs="Arial"/>
+        </w:rPr>
+      </w:pPr>
+      <w:r>
+        <w:rPr>
+          <w:rFonts w:ascii="Arial" w:hAnsi="Arial" w:cs="Arial"/>
+          <w:b/>
+          <w:bCs/>
+        </w:rPr>
+        <w:t xml:space="preserve">¿Se han tomado decisiones? </w:t>
+      </w:r>
+      <w:r>
+        <w:rPr>
+          <w:rFonts w:ascii="Arial" w:hAnsi="Arial" w:cs="Arial"/>
+        </w:rPr>
+        <w:t>Se han tomado decisiones para avanzar considerando el tiempo disponible de los miembros del equipo.</w:t>
+      </w:r>
+    </w:p>
+    <w:p>
+      <w:pPr>
+        <w:rPr>
+          <w:rFonts w:ascii="Arial" w:hAnsi="Arial" w:cs="Arial"/>
+          <w:b/>
+          <w:bCs/>
+        </w:rPr>
+      </w:pPr>
+      <w:r>
+        <w:rPr>
+          <w:rFonts w:ascii="Arial" w:hAnsi="Arial" w:cs="Arial"/>
+          <w:b/>
+          <w:bCs/>
+        </w:rPr>
+        <w:t>Se puede observar nuestro PVG que hemos replanificado ya que se tuvo un impedimento muy grave con respecto a los requerimientos, por lo que hubo retrabajo.</w:t>
       </w:r>
     </w:p>
     <w:p/>
@@ -110,6 +165,7 @@
         <w:rPr>
           <w:noProof/>
         </w:rPr>
+        <w:lastRenderedPageBreak/>
         <w:drawing>
           <wp:inline distT="0" distB="0" distL="0" distR="0" wp14:anchorId="39AECAAD" wp14:editId="48B0B609">
             <wp:extent cx="4971667" cy="5073650"/>
@@ -167,7 +223,6 @@
           <w:b/>
           <w:bCs/>
         </w:rPr>
-        <w:lastRenderedPageBreak/>
         <w:t>Generen un plan inicial basado en la metodología</w:t>
       </w:r>
     </w:p>
@@ -213,6 +268,7 @@
         <w:rPr>
           <w:noProof/>
         </w:rPr>
+        <w:lastRenderedPageBreak/>
         <w:drawing>
           <wp:inline distT="0" distB="0" distL="0" distR="0" wp14:anchorId="3B8D01AD" wp14:editId="6B27B273">
             <wp:extent cx="6505692" cy="2381250"/>
@@ -337,15 +393,15 @@
           <w:i/>
           <w:iCs/>
         </w:rPr>
+        <w:t>Plan de comunicación:</w:t>
+      </w:r>
+    </w:p>
+    <w:p>
+      <w:r>
+        <w:rPr>
+          <w:noProof/>
+        </w:rPr>
         <w:lastRenderedPageBreak/>
-        <w:t>Plan de comunicación:</w:t>
-      </w:r>
-    </w:p>
-    <w:p>
-      <w:r>
-        <w:rPr>
-          <w:noProof/>
-        </w:rPr>
         <w:drawing>
           <wp:inline distT="0" distB="0" distL="0" distR="0" wp14:anchorId="355CBA6B" wp14:editId="372704E1">
             <wp:extent cx="5943600" cy="5065395"/>
@@ -480,6 +536,7 @@
           <w:rFonts w:ascii="Arial" w:hAnsi="Arial" w:cs="Arial"/>
           <w:b/>
           <w:bCs/>
+          <w:noProof/>
         </w:rPr>
         <w:lastRenderedPageBreak/>
         <w:drawing>
@@ -527,6 +584,347 @@
         <w:t xml:space="preserve"> </w:t>
       </w:r>
     </w:p>
+    <w:p>
+      <w:pPr>
+        <w:rPr>
+          <w:rFonts w:ascii="Arial" w:hAnsi="Arial" w:cs="Arial"/>
+          <w:b/>
+          <w:bCs/>
+        </w:rPr>
+      </w:pPr>
+    </w:p>
+    <w:p>
+      <w:pPr>
+        <w:rPr>
+          <w:rFonts w:ascii="Arial" w:hAnsi="Arial" w:cs="Arial"/>
+          <w:b/>
+          <w:bCs/>
+        </w:rPr>
+      </w:pPr>
+      <w:proofErr w:type="spellStart"/>
+      <w:r>
+        <w:rPr>
+          <w:rFonts w:ascii="Arial" w:hAnsi="Arial" w:cs="Arial"/>
+          <w:b/>
+          <w:bCs/>
+        </w:rPr>
+        <w:t>Ration</w:t>
+      </w:r>
+      <w:r>
+        <w:rPr>
+          <w:rFonts w:ascii="Arial" w:hAnsi="Arial" w:cs="Arial"/>
+          <w:b/>
+          <w:bCs/>
+        </w:rPr>
+        <w:t>ale</w:t>
+      </w:r>
+      <w:proofErr w:type="spellEnd"/>
+      <w:r>
+        <w:rPr>
+          <w:rFonts w:ascii="Arial" w:hAnsi="Arial" w:cs="Arial"/>
+          <w:b/>
+          <w:bCs/>
+        </w:rPr>
+        <w:t xml:space="preserve"> </w:t>
+      </w:r>
+      <w:proofErr w:type="spellStart"/>
+      <w:r>
+        <w:rPr>
+          <w:rFonts w:ascii="Arial" w:hAnsi="Arial" w:cs="Arial"/>
+          <w:b/>
+          <w:bCs/>
+        </w:rPr>
+        <w:t>for</w:t>
+      </w:r>
+      <w:proofErr w:type="spellEnd"/>
+      <w:r>
+        <w:rPr>
+          <w:rFonts w:ascii="Arial" w:hAnsi="Arial" w:cs="Arial"/>
+          <w:b/>
+          <w:bCs/>
+        </w:rPr>
+        <w:t xml:space="preserve"> </w:t>
+      </w:r>
+      <w:proofErr w:type="spellStart"/>
+      <w:r>
+        <w:rPr>
+          <w:rFonts w:ascii="Arial" w:hAnsi="Arial" w:cs="Arial"/>
+          <w:b/>
+          <w:bCs/>
+        </w:rPr>
+        <w:t>incluson</w:t>
+      </w:r>
+      <w:proofErr w:type="spellEnd"/>
+      <w:r>
+        <w:rPr>
+          <w:rFonts w:ascii="Arial" w:hAnsi="Arial" w:cs="Arial"/>
+          <w:b/>
+          <w:bCs/>
+        </w:rPr>
+        <w:t>/</w:t>
+      </w:r>
+      <w:proofErr w:type="spellStart"/>
+      <w:r>
+        <w:rPr>
+          <w:rFonts w:ascii="Arial" w:hAnsi="Arial" w:cs="Arial"/>
+          <w:b/>
+          <w:bCs/>
+        </w:rPr>
+        <w:t>exclusio</w:t>
+      </w:r>
+      <w:proofErr w:type="spellEnd"/>
+    </w:p>
+    <w:p>
+      <w:pPr>
+        <w:rPr>
+          <w:rFonts w:ascii="Arial" w:hAnsi="Arial" w:cs="Arial"/>
+        </w:rPr>
+      </w:pPr>
+      <w:hyperlink r:id="rId15" w:history="1">
+        <w:r>
+          <w:rPr>
+            <w:rStyle w:val="Hipervnculo"/>
+            <w:rFonts w:ascii="Arial" w:hAnsi="Arial" w:cs="Arial"/>
+          </w:rPr>
+          <w:t>https://sunrise-bookcase-985.notion.site/Rationale-for-inclusion-exclusion-294aa3a48b0d8090bd66d6573e0ec843?source=copy_link</w:t>
+        </w:r>
+      </w:hyperlink>
+    </w:p>
+    <w:p>
+      <w:pPr>
+        <w:rPr>
+          <w:rFonts w:ascii="Arial" w:hAnsi="Arial" w:cs="Arial"/>
+          <w:b/>
+          <w:bCs/>
+        </w:rPr>
+      </w:pPr>
+    </w:p>
+    <w:p>
+      <w:pPr>
+        <w:rPr>
+          <w:rFonts w:ascii="Arial" w:hAnsi="Arial" w:cs="Arial"/>
+          <w:b/>
+          <w:bCs/>
+        </w:rPr>
+      </w:pPr>
+      <w:r>
+        <w:rPr>
+          <w:rFonts w:ascii="Arial" w:hAnsi="Arial" w:cs="Arial"/>
+          <w:b/>
+          <w:bCs/>
+        </w:rPr>
+        <w:t xml:space="preserve">Data </w:t>
+      </w:r>
+      <w:proofErr w:type="spellStart"/>
+      <w:r>
+        <w:rPr>
+          <w:rFonts w:ascii="Arial" w:hAnsi="Arial" w:cs="Arial"/>
+          <w:b/>
+          <w:bCs/>
+        </w:rPr>
+        <w:t>Exploration</w:t>
+      </w:r>
+      <w:proofErr w:type="spellEnd"/>
+      <w:r>
+        <w:rPr>
+          <w:rFonts w:ascii="Arial" w:hAnsi="Arial" w:cs="Arial"/>
+          <w:b/>
+          <w:bCs/>
+        </w:rPr>
+        <w:t xml:space="preserve"> &amp; </w:t>
+      </w:r>
+      <w:proofErr w:type="spellStart"/>
+      <w:r>
+        <w:rPr>
+          <w:rFonts w:ascii="Arial" w:hAnsi="Arial" w:cs="Arial"/>
+          <w:b/>
+          <w:bCs/>
+        </w:rPr>
+        <w:t>Preparation</w:t>
+      </w:r>
+      <w:proofErr w:type="spellEnd"/>
+      <w:r>
+        <w:rPr>
+          <w:rFonts w:ascii="Arial" w:hAnsi="Arial" w:cs="Arial"/>
+          <w:b/>
+          <w:bCs/>
+        </w:rPr>
+        <w:t xml:space="preserve"> | Procesamiento de datos</w:t>
+      </w:r>
+    </w:p>
+    <w:p>
+      <w:pPr>
+        <w:rPr>
+          <w:rFonts w:ascii="Arial" w:hAnsi="Arial" w:cs="Arial"/>
+        </w:rPr>
+      </w:pPr>
+      <w:hyperlink r:id="rId16" w:history="1">
+        <w:r>
+          <w:rPr>
+            <w:rStyle w:val="Hipervnculo"/>
+            <w:rFonts w:ascii="Arial" w:hAnsi="Arial" w:cs="Arial"/>
+          </w:rPr>
+          <w:t>https://sunrise-bookcase-985.notion.site/Data-Exploration-Preparation-Archivos-csv-291aa3a48b0d80d2aaa5ecb5b2080a4b?source=copy_lin</w:t>
+        </w:r>
+        <w:r>
+          <w:rPr>
+            <w:rStyle w:val="Hipervnculo"/>
+            <w:rFonts w:ascii="Arial" w:hAnsi="Arial" w:cs="Arial"/>
+          </w:rPr>
+          <w:t>k</w:t>
+        </w:r>
+      </w:hyperlink>
+    </w:p>
+    <w:p>
+      <w:pPr>
+        <w:rPr>
+          <w:rFonts w:ascii="Arial" w:hAnsi="Arial" w:cs="Arial"/>
+          <w:b/>
+          <w:bCs/>
+        </w:rPr>
+      </w:pPr>
+    </w:p>
+    <w:p>
+      <w:pPr>
+        <w:rPr>
+          <w:rFonts w:ascii="Arial" w:hAnsi="Arial" w:cs="Arial"/>
+          <w:b/>
+          <w:bCs/>
+        </w:rPr>
+      </w:pPr>
+      <w:r>
+        <w:rPr>
+          <w:rFonts w:ascii="Arial" w:hAnsi="Arial" w:cs="Arial"/>
+          <w:b/>
+          <w:bCs/>
+        </w:rPr>
+        <w:t xml:space="preserve">Data </w:t>
+      </w:r>
+      <w:proofErr w:type="spellStart"/>
+      <w:r>
+        <w:rPr>
+          <w:rFonts w:ascii="Arial" w:hAnsi="Arial" w:cs="Arial"/>
+          <w:b/>
+          <w:bCs/>
+        </w:rPr>
+        <w:t>Cleaning</w:t>
+      </w:r>
+      <w:proofErr w:type="spellEnd"/>
+      <w:r>
+        <w:rPr>
+          <w:rFonts w:ascii="Arial" w:hAnsi="Arial" w:cs="Arial"/>
+          <w:b/>
+          <w:bCs/>
+        </w:rPr>
+        <w:t xml:space="preserve"> </w:t>
+      </w:r>
+      <w:proofErr w:type="spellStart"/>
+      <w:r>
+        <w:rPr>
+          <w:rFonts w:ascii="Arial" w:hAnsi="Arial" w:cs="Arial"/>
+          <w:b/>
+          <w:bCs/>
+        </w:rPr>
+        <w:t>Report</w:t>
+      </w:r>
+      <w:proofErr w:type="spellEnd"/>
+    </w:p>
+    <w:p>
+      <w:pPr>
+        <w:rPr>
+          <w:rFonts w:ascii="Arial" w:hAnsi="Arial" w:cs="Arial"/>
+        </w:rPr>
+      </w:pPr>
+      <w:hyperlink r:id="rId17" w:history="1">
+        <w:r>
+          <w:rPr>
+            <w:rStyle w:val="Hipervnculo"/>
+            <w:rFonts w:ascii="Arial" w:hAnsi="Arial" w:cs="Arial"/>
+          </w:rPr>
+          <w:t>https://sunrise-bookcase-985.notion.site/Rationale-for-inclusion-exclusion-294aa3a48b0d8090bd66d6573e0ec843?source=copy_link</w:t>
+        </w:r>
+      </w:hyperlink>
+    </w:p>
+    <w:p>
+      <w:pPr>
+        <w:rPr>
+          <w:rFonts w:ascii="Arial" w:hAnsi="Arial" w:cs="Arial"/>
+          <w:b/>
+          <w:bCs/>
+        </w:rPr>
+      </w:pPr>
+    </w:p>
+    <w:p>
+      <w:pPr>
+        <w:rPr>
+          <w:rFonts w:ascii="Arial" w:hAnsi="Arial" w:cs="Arial"/>
+          <w:b/>
+          <w:bCs/>
+        </w:rPr>
+      </w:pPr>
+      <w:r>
+        <w:rPr>
+          <w:rFonts w:ascii="Arial" w:hAnsi="Arial" w:cs="Arial"/>
+          <w:b/>
+          <w:bCs/>
+        </w:rPr>
+        <w:lastRenderedPageBreak/>
+        <w:t xml:space="preserve">Data </w:t>
+      </w:r>
+      <w:proofErr w:type="spellStart"/>
+      <w:r>
+        <w:rPr>
+          <w:rFonts w:ascii="Arial" w:hAnsi="Arial" w:cs="Arial"/>
+          <w:b/>
+          <w:bCs/>
+        </w:rPr>
+        <w:t>Modeling</w:t>
+      </w:r>
+      <w:proofErr w:type="spellEnd"/>
+    </w:p>
+    <w:p>
+      <w:pPr>
+        <w:rPr>
+          <w:rFonts w:ascii="Arial" w:hAnsi="Arial" w:cs="Arial"/>
+        </w:rPr>
+      </w:pPr>
+      <w:hyperlink r:id="rId18" w:history="1">
+        <w:r>
+          <w:rPr>
+            <w:rStyle w:val="Hipervnculo"/>
+            <w:rFonts w:ascii="Arial" w:hAnsi="Arial" w:cs="Arial"/>
+          </w:rPr>
+          <w:t>https://sunrise-bookcase-985.notion.site/Modelos-2a3aa3a48b0d80d68d69c1bb7ee6422b?source=copy_link</w:t>
+        </w:r>
+      </w:hyperlink>
+    </w:p>
+    <w:p>
+      <w:pPr>
+        <w:rPr>
+          <w:rFonts w:ascii="Arial" w:hAnsi="Arial" w:cs="Arial"/>
+          <w:b/>
+          <w:bCs/>
+        </w:rPr>
+      </w:pPr>
+    </w:p>
+    <w:p>
+      <w:pPr>
+        <w:rPr>
+          <w:rFonts w:ascii="Arial" w:hAnsi="Arial" w:cs="Arial"/>
+          <w:b/>
+          <w:bCs/>
+        </w:rPr>
+      </w:pPr>
+    </w:p>
+    <w:p>
+      <w:pPr>
+        <w:rPr>
+          <w:rFonts w:ascii="Arial" w:hAnsi="Arial" w:cs="Arial"/>
+          <w:b/>
+          <w:bCs/>
+        </w:rPr>
+      </w:pPr>
+    </w:p>
     <w:sectPr>
       <w:pgSz w:w="12240" w:h="15840"/>
       <w:pgMar w:top="1440" w:right="1440" w:bottom="1440" w:left="1440" w:header="708" w:footer="708" w:gutter="0"/>
@@ -538,7 +936,7 @@
 </file>
 
 <file path=word/numbering.xml><?xml version="1.0" encoding="utf-8"?>
-<w:numbering xmlns:wpc="http://schemas.microsoft.com/office/word/2010/wordprocessingCanvas" xmlns:cx="http://schemas.microsoft.com/office/drawing/2014/chartex" xmlns:cx1="http://schemas.microsoft.com/office/drawing/2015/9/8/chartex" xmlns:cx2="http://schemas.microsoft.com/office/drawing/2015/10/21/chartex" xmlns:cx3="http://schemas.microsoft.com/office/drawing/2016/5/9/chartex" xmlns:cx4="http://schemas.microsoft.com/office/drawing/2016/5/10/chartex" xmlns:cx5="http://schemas.microsoft.com/office/drawing/2016/5/11/chartex" xmlns:cx6="http://schemas.microsoft.com/office/drawing/2016/5/12/chartex" xmlns:cx7="http://schemas.microsoft.com/office/drawing/2016/5/13/chartex" xmlns:cx8="http://schemas.microsoft.com/office/drawing/2016/5/14/chartex" xmlns:mc="http://schemas.openxmlformats.org/markup-compatibility/2006" xmlns:aink="http://schemas.microsoft.com/office/drawing/2016/ink" xmlns:am3d="http://schemas.microsoft.com/office/drawing/2017/model3d" xmlns:o="urn:schemas-microsoft-com:office:office" xmlns:oel="http://schemas.microsoft.com/office/2019/extlst" xmlns:r="http://schemas.openxmlformats.org/officeDocument/2006/relationships" xmlns:m="http://schemas.openxmlformats.org/officeDocument/2006/math" xmlns:v="urn:schemas-microsoft-com:vml" xmlns:wp14="http://schemas.microsoft.com/office/word/2010/wordprocessingDrawing" xmlns:wp="http://schemas.openxmlformats.org/drawingml/2006/wordprocessingDrawing" xmlns:w10="urn:schemas-microsoft-com:office:word" xmlns:w="http://schemas.openxmlformats.org/wordprocessingml/2006/main" xmlns:w14="http://schemas.microsoft.com/office/word/2010/wordml" xmlns:w15="http://schemas.microsoft.com/office/word/2012/wordml" xmlns:w16cex="http://schemas.microsoft.com/office/word/2018/wordml/cex" xmlns:w16cid="http://schemas.microsoft.com/office/word/2016/wordml/cid" xmlns:w16="http://schemas.microsoft.com/office/word/2018/wordml" xmlns:w16du="http://schemas.microsoft.com/office/word/2023/wordml/word16du" xmlns:w16sdtdh="http://schemas.microsoft.com/office/word/2020/wordml/sdtdatahash" xmlns:w16se="http://schemas.microsoft.com/office/word/2015/wordml/symex" xmlns:wpg="http://schemas.microsoft.com/office/word/2010/wordprocessingGroup" xmlns:wpi="http://schemas.microsoft.com/office/word/2010/wordprocessingInk" xmlns:wne="http://schemas.microsoft.com/office/word/2006/wordml" xmlns:wps="http://schemas.microsoft.com/office/word/2010/wordprocessingShape" mc:Ignorable="w14 w15 w16se w16cid w16 w16cex w16sdtdh w16du wp14">
+<w:numbering xmlns:wpc="http://schemas.microsoft.com/office/word/2010/wordprocessingCanvas" xmlns:cx="http://schemas.microsoft.com/office/drawing/2014/chartex" xmlns:cx1="http://schemas.microsoft.com/office/drawing/2015/9/8/chartex" xmlns:cx2="http://schemas.microsoft.com/office/drawing/2015/10/21/chartex" xmlns:cx3="http://schemas.microsoft.com/office/drawing/2016/5/9/chartex" xmlns:cx4="http://schemas.microsoft.com/office/drawing/2016/5/10/chartex" xmlns:cx5="http://schemas.microsoft.com/office/drawing/2016/5/11/chartex" xmlns:cx6="http://schemas.microsoft.com/office/drawing/2016/5/12/chartex" xmlns:cx7="http://schemas.microsoft.com/office/drawing/2016/5/13/chartex" xmlns:cx8="http://schemas.microsoft.com/office/drawing/2016/5/14/chartex" xmlns:mc="http://schemas.openxmlformats.org/markup-compatibility/2006" xmlns:aink="http://schemas.microsoft.com/office/drawing/2016/ink" xmlns:am3d="http://schemas.microsoft.com/office/drawing/2017/model3d" xmlns:o="urn:schemas-microsoft-com:office:office" xmlns:r="http://schemas.openxmlformats.org/officeDocument/2006/relationships" xmlns:m="http://schemas.openxmlformats.org/officeDocument/2006/math" xmlns:v="urn:schemas-microsoft-com:vml" xmlns:wp14="http://schemas.microsoft.com/office/word/2010/wordprocessingDrawing" xmlns:wp="http://schemas.openxmlformats.org/drawingml/2006/wordprocessingDrawing" xmlns:w10="urn:schemas-microsoft-com:office:word" xmlns:w="http://schemas.openxmlformats.org/wordprocessingml/2006/main" xmlns:w14="http://schemas.microsoft.com/office/word/2010/wordml" xmlns:w15="http://schemas.microsoft.com/office/word/2012/wordml" xmlns:w16cex="http://schemas.microsoft.com/office/word/2018/wordml/cex" xmlns:w16cid="http://schemas.microsoft.com/office/word/2016/wordml/cid" xmlns:w16="http://schemas.microsoft.com/office/word/2018/wordml" xmlns:w16sdtdh="http://schemas.microsoft.com/office/word/2020/wordml/sdtdatahash" xmlns:w16se="http://schemas.microsoft.com/office/word/2015/wordml/symex" xmlns:wpg="http://schemas.microsoft.com/office/word/2010/wordprocessingGroup" xmlns:wpi="http://schemas.microsoft.com/office/word/2010/wordprocessingInk" xmlns:wne="http://schemas.microsoft.com/office/word/2006/wordml" xmlns:wps="http://schemas.microsoft.com/office/word/2010/wordprocessingShape" mc:Ignorable="w14 w15 w16se w16cid w16 w16cex w16sdtdh wp14">
   <w:abstractNum w:abstractNumId="0" w15:restartNumberingAfterBreak="0">
     <w:nsid w:val="7BE96BBF"/>
     <w:multiLevelType w:val="multilevel"/>
@@ -652,14 +1050,14 @@
       </w:pPr>
     </w:lvl>
   </w:abstractNum>
-  <w:num w:numId="1" w16cid:durableId="396589418">
+  <w:num w:numId="1">
     <w:abstractNumId w:val="0"/>
   </w:num>
 </w:numbering>
 </file>
 
 <file path=word/styles.xml><?xml version="1.0" encoding="utf-8"?>
-<w:styles xmlns:mc="http://schemas.openxmlformats.org/markup-compatibility/2006" xmlns:r="http://schemas.openxmlformats.org/officeDocument/2006/relationships" xmlns:w="http://schemas.openxmlformats.org/wordprocessingml/2006/main" xmlns:w14="http://schemas.microsoft.com/office/word/2010/wordml" xmlns:w15="http://schemas.microsoft.com/office/word/2012/wordml" xmlns:w16cex="http://schemas.microsoft.com/office/word/2018/wordml/cex" xmlns:w16cid="http://schemas.microsoft.com/office/word/2016/wordml/cid" xmlns:w16="http://schemas.microsoft.com/office/word/2018/wordml" xmlns:w16du="http://schemas.microsoft.com/office/word/2023/wordml/word16du" xmlns:w16sdtdh="http://schemas.microsoft.com/office/word/2020/wordml/sdtdatahash" xmlns:w16se="http://schemas.microsoft.com/office/word/2015/wordml/symex" mc:Ignorable="w14 w15 w16se w16cid w16 w16cex w16sdtdh w16du">
+<w:styles xmlns:mc="http://schemas.openxmlformats.org/markup-compatibility/2006" xmlns:r="http://schemas.openxmlformats.org/officeDocument/2006/relationships" xmlns:w="http://schemas.openxmlformats.org/wordprocessingml/2006/main" xmlns:w14="http://schemas.microsoft.com/office/word/2010/wordml" xmlns:w15="http://schemas.microsoft.com/office/word/2012/wordml" xmlns:w16cex="http://schemas.microsoft.com/office/word/2018/wordml/cex" xmlns:w16cid="http://schemas.microsoft.com/office/word/2016/wordml/cid" xmlns:w16="http://schemas.microsoft.com/office/word/2018/wordml" xmlns:w16sdtdh="http://schemas.microsoft.com/office/word/2020/wordml/sdtdatahash" xmlns:w16se="http://schemas.microsoft.com/office/word/2015/wordml/symex" mc:Ignorable="w14 w15 w16se w16cid w16 w16cex w16sdtdh">
   <w:docDefaults>
     <w:rPrDefault>
       <w:rPr>

</xml_diff>